<commit_message>
Add the Merging feature to word file and fix bug which opens an empty "ImgView" frame after new session.
</commit_message>
<xml_diff>
--- a/wqe.docx
+++ b/wqe.docx
@@ -1,6 +1,6 @@
 
 <file path=word/document.xml><?xml version="1.0" encoding="utf-8"?>
-<w:document xmlns:w="http://schemas.openxmlformats.org/wordprocessingml/2006/main">
+<w:document xmlns:w="http://schemas.openxmlformats.org/wordprocessingml/2006/main" xmlns:wp="http://schemas.openxmlformats.org/drawingml/2006/wordprocessingDrawing" xmlns:r="http://schemas.openxmlformats.org/officeDocument/2006/relationships">
   <w:body>
     <w:p>
       <w:r>
@@ -9,6 +9,47 @@
         <w:t>END of Doc.</w:t>
       </w:r>
     </w:p>
+    <w:p>
+      <w:r>
+        <w:t>Start document</w:t>
+        <w:cr/>
+        <w:drawing>
+          <wp:inline distT="0" distR="0" distB="0" distL="0">
+            <wp:extent cx="6350000" cy="6350000"/>
+            <wp:docPr id="0" name="Drawing 0" descr="0.png"/>
+            <a:graphic xmlns:a="http://schemas.openxmlformats.org/drawingml/2006/main">
+              <a:graphicData uri="http://schemas.openxmlformats.org/drawingml/2006/picture">
+                <pic:pic xmlns:pic="http://schemas.openxmlformats.org/drawingml/2006/picture">
+                  <pic:nvPicPr>
+                    <pic:cNvPr id="0" name="Picture 0" descr="0.png"/>
+                    <pic:cNvPicPr>
+                      <a:picLocks noChangeAspect="true"/>
+                    </pic:cNvPicPr>
+                  </pic:nvPicPr>
+                  <pic:blipFill>
+                    <a:blip r:embed="rId2"/>
+                    <a:stretch>
+                      <a:fillRect/>
+                    </a:stretch>
+                  </pic:blipFill>
+                  <pic:spPr>
+                    <a:xfrm>
+                      <a:off x="0" y="0"/>
+                      <a:ext cx="6350000" cy="6350000"/>
+                    </a:xfrm>
+                    <a:prstGeom prst="rect">
+                      <a:avLst/>
+                    </a:prstGeom>
+                  </pic:spPr>
+                </pic:pic>
+              </a:graphicData>
+            </a:graphic>
+          </wp:inline>
+        </w:drawing>
+        <w:cr/>
+        <w:t>END of Doc.</w:t>
+      </w:r>
+    </w:p>
   </w:body>
 </w:document>
 </file>
</xml_diff>